<commit_message>
Mise à jour de documents
</commit_message>
<xml_diff>
--- a/Realisation_portfolio/Analyse des Besoins métiers.docx
+++ b/Realisation_portfolio/Analyse des Besoins métiers.docx
@@ -93,7 +93,19 @@
         <w:rPr>
           <w:rFonts w:ascii="Montserrat" w:eastAsia="Montserrat" w:hAnsi="Montserrat" w:cs="Montserrat"/>
         </w:rPr>
-        <w:t>, et compte des milliers d'employés à travers différents pays.</w:t>
+        <w:t xml:space="preserve">, et compte des milliers d'employés à </w:t>
+      </w:r>
+      <w:r>
+        <w:rPr>
+          <w:rFonts w:ascii="Montserrat" w:eastAsia="Montserrat" w:hAnsi="Montserrat" w:cs="Montserrat"/>
+        </w:rPr>
+        <w:t>l’internationale</w:t>
+      </w:r>
+      <w:r>
+        <w:rPr>
+          <w:rFonts w:ascii="Montserrat" w:eastAsia="Montserrat" w:hAnsi="Montserrat" w:cs="Montserrat"/>
+        </w:rPr>
+        <w:t>.</w:t>
       </w:r>
     </w:p>
     <w:p>
@@ -140,232 +152,350 @@
       <w:r>
         <w:rPr>
           <w:rFonts w:ascii="Montserrat" w:eastAsia="Montserrat" w:hAnsi="Montserrat" w:cs="Montserrat"/>
-        </w:rPr>
-        <w:t>Besoin métier 1</w:t>
-      </w:r>
-      <w:r>
-        <w:t xml:space="preserve"> :</w:t>
-      </w:r>
-      <w:r>
-        <w:t xml:space="preserve"> </w:t>
-      </w:r>
-      <w:r>
-        <w:rPr>
           <w:b/>
           <w:bCs/>
-        </w:rPr>
-        <w:t xml:space="preserve">Organiser </w:t>
-      </w:r>
-      <w:r>
-        <w:rPr>
+          <w:lang w:val="fr-FR"/>
+        </w:rPr>
+        <w:t>Besoin métier 1 :</w:t>
+      </w:r>
+      <w:r>
+        <w:rPr>
+          <w:rFonts w:ascii="Montserrat" w:eastAsia="Montserrat" w:hAnsi="Montserrat" w:cs="Montserrat"/>
+          <w:lang w:val="fr-FR"/>
+        </w:rPr>
+        <w:t xml:space="preserve"> </w:t>
+      </w:r>
+      <w:r>
+        <w:rPr>
+          <w:rFonts w:ascii="Montserrat" w:eastAsia="Montserrat" w:hAnsi="Montserrat" w:cs="Montserrat"/>
+          <w:lang w:val="fr-FR"/>
+        </w:rPr>
+        <w:t xml:space="preserve">Disposant d’une grande variété et d’un volume conséquent de données, </w:t>
+      </w:r>
+      <w:proofErr w:type="spellStart"/>
+      <w:r>
+        <w:rPr>
+          <w:rFonts w:ascii="Montserrat" w:eastAsia="Montserrat" w:hAnsi="Montserrat" w:cs="Montserrat"/>
+          <w:lang w:val="fr-FR"/>
+        </w:rPr>
+        <w:t>Aeroworld</w:t>
+      </w:r>
+      <w:proofErr w:type="spellEnd"/>
+      <w:r>
+        <w:rPr>
+          <w:rFonts w:ascii="Montserrat" w:eastAsia="Montserrat" w:hAnsi="Montserrat" w:cs="Montserrat"/>
+          <w:lang w:val="fr-FR"/>
+        </w:rPr>
+        <w:t xml:space="preserve"> a besoin de mettre en place de systèmes robustes de type </w:t>
+      </w:r>
+      <w:proofErr w:type="spellStart"/>
+      <w:r>
+        <w:rPr>
+          <w:rFonts w:ascii="Montserrat" w:eastAsia="Montserrat" w:hAnsi="Montserrat" w:cs="Montserrat"/>
+          <w:lang w:val="fr-FR"/>
+        </w:rPr>
+        <w:t>datalake</w:t>
+      </w:r>
+      <w:proofErr w:type="spellEnd"/>
+      <w:r>
+        <w:rPr>
+          <w:rFonts w:ascii="Montserrat" w:eastAsia="Montserrat" w:hAnsi="Montserrat" w:cs="Montserrat"/>
+          <w:lang w:val="fr-FR"/>
+        </w:rPr>
+        <w:t>.</w:t>
+      </w:r>
+    </w:p>
+    <w:p>
+      <w:pPr>
+        <w:rPr>
+          <w:rFonts w:ascii="Montserrat" w:eastAsia="Montserrat" w:hAnsi="Montserrat" w:cs="Montserrat"/>
+          <w:lang w:val="fr-FR"/>
+        </w:rPr>
+      </w:pPr>
+      <w:r>
+        <w:rPr>
+          <w:rFonts w:ascii="Montserrat" w:eastAsia="Montserrat" w:hAnsi="Montserrat" w:cs="Montserrat"/>
+          <w:lang w:val="fr-FR"/>
+        </w:rPr>
+        <w:t>La solution de stockage doit être évolutive et sécurisée et doit s’appuyer sur les techniques avancées d’analyse de données comme l’apprentissage automatique et l’intelligence artificielle.</w:t>
+      </w:r>
+    </w:p>
+    <w:p>
+      <w:pPr>
+        <w:rPr>
+          <w:rFonts w:ascii="Montserrat" w:eastAsia="Montserrat" w:hAnsi="Montserrat" w:cs="Montserrat"/>
+          <w:lang w:val="fr-FR"/>
+        </w:rPr>
+      </w:pPr>
+    </w:p>
+    <w:p>
+      <w:pPr>
+        <w:rPr>
+          <w:rFonts w:ascii="Montserrat" w:eastAsia="Montserrat" w:hAnsi="Montserrat" w:cs="Montserrat"/>
+          <w:lang w:val="fr-FR"/>
+        </w:rPr>
+      </w:pPr>
+      <w:r>
+        <w:rPr>
+          <w:rFonts w:ascii="Montserrat" w:eastAsia="Montserrat" w:hAnsi="Montserrat" w:cs="Montserrat"/>
+          <w:lang w:val="fr-FR"/>
+        </w:rPr>
+        <w:t>Le Chef de projet doit être familier avec l’organisation des bases de données et de leur gestion. Il doit comprendre le modèle relationnel et anticiper l’exploitation de</w:t>
+      </w:r>
+      <w:r>
+        <w:rPr>
+          <w:rFonts w:ascii="Montserrat" w:eastAsia="Montserrat" w:hAnsi="Montserrat" w:cs="Montserrat"/>
+          <w:lang w:val="fr-FR"/>
+        </w:rPr>
+        <w:t>s</w:t>
+      </w:r>
+      <w:r>
+        <w:rPr>
+          <w:rFonts w:ascii="Montserrat" w:eastAsia="Montserrat" w:hAnsi="Montserrat" w:cs="Montserrat"/>
+          <w:lang w:val="fr-FR"/>
+        </w:rPr>
+        <w:t xml:space="preserve"> donnée</w:t>
+      </w:r>
+      <w:r>
+        <w:rPr>
+          <w:rFonts w:ascii="Montserrat" w:eastAsia="Montserrat" w:hAnsi="Montserrat" w:cs="Montserrat"/>
+          <w:lang w:val="fr-FR"/>
+        </w:rPr>
+        <w:t>s qui la compose</w:t>
+      </w:r>
+      <w:r>
+        <w:rPr>
+          <w:rFonts w:ascii="Montserrat" w:eastAsia="Montserrat" w:hAnsi="Montserrat" w:cs="Montserrat"/>
+          <w:lang w:val="fr-FR"/>
+        </w:rPr>
+        <w:t xml:space="preserve"> par des modèles d’apprentissage automatique</w:t>
+      </w:r>
+      <w:r>
+        <w:rPr>
+          <w:rFonts w:ascii="Montserrat" w:eastAsia="Montserrat" w:hAnsi="Montserrat" w:cs="Montserrat"/>
+          <w:lang w:val="fr-FR"/>
+        </w:rPr>
+        <w:t xml:space="preserve"> voir d’intelligence artificielle.</w:t>
+      </w:r>
+    </w:p>
+    <w:p>
+      <w:pPr>
+        <w:rPr>
+          <w:rFonts w:ascii="Montserrat" w:eastAsia="Montserrat" w:hAnsi="Montserrat" w:cs="Montserrat"/>
+          <w:lang w:val="fr-FR"/>
+        </w:rPr>
+      </w:pPr>
+    </w:p>
+    <w:p>
+      <w:pPr>
+        <w:rPr>
+          <w:rFonts w:ascii="Montserrat" w:eastAsia="Montserrat" w:hAnsi="Montserrat" w:cs="Montserrat"/>
+          <w:lang w:val="fr-FR"/>
+        </w:rPr>
+      </w:pPr>
+      <w:r>
+        <w:rPr>
+          <w:rFonts w:ascii="Montserrat" w:eastAsia="Montserrat" w:hAnsi="Montserrat" w:cs="Montserrat"/>
           <w:b/>
           <w:bCs/>
-        </w:rPr>
-        <w:t>la collecte d’une quantité massive de données</w:t>
-      </w:r>
-      <w:r>
-        <w:rPr>
-          <w:rFonts w:ascii="Montserrat" w:eastAsia="Montserrat" w:hAnsi="Montserrat" w:cs="Montserrat"/>
-          <w:lang w:val="fr-FR"/>
-        </w:rPr>
-        <w:br/>
-      </w:r>
-      <w:r>
-        <w:rPr>
-          <w:rFonts w:ascii="Montserrat" w:eastAsia="Montserrat" w:hAnsi="Montserrat" w:cs="Montserrat"/>
-          <w:lang w:val="fr-FR"/>
-        </w:rPr>
-        <w:t xml:space="preserve">Gérer la collecte </w:t>
-      </w:r>
-      <w:r>
-        <w:rPr>
-          <w:rFonts w:ascii="Montserrat" w:eastAsia="Montserrat" w:hAnsi="Montserrat" w:cs="Montserrat"/>
-          <w:lang w:val="fr-FR"/>
-        </w:rPr>
-        <w:t xml:space="preserve">d’une grande </w:t>
-      </w:r>
-      <w:r>
-        <w:rPr>
-          <w:rFonts w:ascii="Montserrat" w:eastAsia="Montserrat" w:hAnsi="Montserrat" w:cs="Montserrat"/>
-          <w:lang w:val="fr-FR"/>
-        </w:rPr>
-        <w:t>variété de données issues de multiples sources.</w:t>
-      </w:r>
-    </w:p>
-    <w:p>
-      <w:pPr>
-        <w:pStyle w:val="Paragraphedeliste"/>
-        <w:numPr>
-          <w:ilvl w:val="0"/>
-          <w:numId w:val="1"/>
-        </w:numPr>
-        <w:rPr>
-          <w:rFonts w:ascii="Montserrat" w:eastAsia="Montserrat" w:hAnsi="Montserrat" w:cs="Montserrat"/>
-          <w:lang w:val="fr-FR"/>
-        </w:rPr>
-      </w:pPr>
-      <w:r>
-        <w:rPr>
-          <w:rFonts w:ascii="Montserrat" w:eastAsia="Montserrat" w:hAnsi="Montserrat" w:cs="Montserrat"/>
-          <w:lang w:val="fr-FR"/>
-        </w:rPr>
-        <w:t>Essai</w:t>
-      </w:r>
-      <w:r>
-        <w:rPr>
-          <w:rFonts w:ascii="Montserrat" w:eastAsia="Montserrat" w:hAnsi="Montserrat" w:cs="Montserrat"/>
-          <w:lang w:val="fr-FR"/>
-        </w:rPr>
-        <w:t>s</w:t>
-      </w:r>
-      <w:r>
-        <w:rPr>
-          <w:rFonts w:ascii="Montserrat" w:eastAsia="Montserrat" w:hAnsi="Montserrat" w:cs="Montserrat"/>
-          <w:lang w:val="fr-FR"/>
-        </w:rPr>
-        <w:t xml:space="preserve"> e</w:t>
-      </w:r>
-      <w:r>
-        <w:rPr>
-          <w:rFonts w:ascii="Montserrat" w:eastAsia="Montserrat" w:hAnsi="Montserrat" w:cs="Montserrat"/>
-          <w:lang w:val="fr-FR"/>
-        </w:rPr>
-        <w:t>n</w:t>
-      </w:r>
-      <w:r>
-        <w:rPr>
-          <w:rFonts w:ascii="Montserrat" w:eastAsia="Montserrat" w:hAnsi="Montserrat" w:cs="Montserrat"/>
-          <w:lang w:val="fr-FR"/>
-        </w:rPr>
-        <w:t xml:space="preserve"> vol</w:t>
-      </w:r>
-    </w:p>
-    <w:p>
-      <w:pPr>
-        <w:pStyle w:val="Paragraphedeliste"/>
-        <w:numPr>
-          <w:ilvl w:val="0"/>
-          <w:numId w:val="1"/>
-        </w:numPr>
-        <w:rPr>
-          <w:rFonts w:ascii="Montserrat" w:eastAsia="Montserrat" w:hAnsi="Montserrat" w:cs="Montserrat"/>
-          <w:lang w:val="fr-FR"/>
-        </w:rPr>
-      </w:pPr>
-      <w:r>
-        <w:rPr>
-          <w:rFonts w:ascii="Montserrat" w:eastAsia="Montserrat" w:hAnsi="Montserrat" w:cs="Montserrat"/>
-          <w:lang w:val="fr-FR"/>
-        </w:rPr>
-        <w:t>Opération en temps réel</w:t>
-      </w:r>
-    </w:p>
-    <w:p>
-      <w:pPr>
-        <w:pStyle w:val="Paragraphedeliste"/>
-        <w:numPr>
-          <w:ilvl w:val="0"/>
-          <w:numId w:val="1"/>
-        </w:numPr>
-        <w:rPr>
-          <w:rFonts w:ascii="Montserrat" w:eastAsia="Montserrat" w:hAnsi="Montserrat" w:cs="Montserrat"/>
-          <w:lang w:val="fr-FR"/>
-        </w:rPr>
-      </w:pPr>
-      <w:r>
-        <w:rPr>
-          <w:rFonts w:ascii="Montserrat" w:eastAsia="Montserrat" w:hAnsi="Montserrat" w:cs="Montserrat"/>
-          <w:lang w:val="fr-FR"/>
-        </w:rPr>
-        <w:t>Capteurs embarqués</w:t>
-      </w:r>
-    </w:p>
-    <w:p>
-      <w:pPr>
-        <w:pStyle w:val="Paragraphedeliste"/>
-        <w:numPr>
-          <w:ilvl w:val="0"/>
-          <w:numId w:val="1"/>
-        </w:numPr>
-        <w:rPr>
-          <w:rFonts w:ascii="Montserrat" w:eastAsia="Montserrat" w:hAnsi="Montserrat" w:cs="Montserrat"/>
-          <w:lang w:val="fr-FR"/>
-        </w:rPr>
-      </w:pPr>
-      <w:r>
-        <w:rPr>
-          <w:rFonts w:ascii="Montserrat" w:eastAsia="Montserrat" w:hAnsi="Montserrat" w:cs="Montserrat"/>
-          <w:lang w:val="fr-FR"/>
-        </w:rPr>
-        <w:t>Système de maintenance</w:t>
-      </w:r>
-    </w:p>
-    <w:p>
-      <w:pPr>
-        <w:pStyle w:val="Paragraphedeliste"/>
-        <w:numPr>
-          <w:ilvl w:val="0"/>
-          <w:numId w:val="1"/>
-        </w:numPr>
-        <w:rPr>
-          <w:rFonts w:ascii="Montserrat" w:eastAsia="Montserrat" w:hAnsi="Montserrat" w:cs="Montserrat"/>
-          <w:lang w:val="fr-FR"/>
-        </w:rPr>
-      </w:pPr>
-      <w:r>
-        <w:rPr>
-          <w:rFonts w:ascii="Montserrat" w:eastAsia="Montserrat" w:hAnsi="Montserrat" w:cs="Montserrat"/>
-          <w:lang w:val="fr-FR"/>
-        </w:rPr>
-        <w:t>Données clients</w:t>
-      </w:r>
-    </w:p>
-    <w:p>
-      <w:pPr>
-        <w:rPr>
-          <w:rFonts w:ascii="Montserrat" w:eastAsia="Montserrat" w:hAnsi="Montserrat" w:cs="Montserrat"/>
-          <w:lang w:val="fr-FR"/>
-        </w:rPr>
-      </w:pPr>
-      <w:r>
-        <w:rPr>
-          <w:rFonts w:ascii="Montserrat" w:eastAsia="Montserrat" w:hAnsi="Montserrat" w:cs="Montserrat"/>
-          <w:lang w:val="fr-FR"/>
-        </w:rPr>
-        <w:t>Le chef de projet devra cartographier les données entrantes, mettre en place un dictionnaire des données robuste</w:t>
-      </w:r>
-      <w:r>
-        <w:rPr>
-          <w:rFonts w:ascii="Montserrat" w:eastAsia="Montserrat" w:hAnsi="Montserrat" w:cs="Montserrat"/>
-          <w:lang w:val="fr-FR"/>
-        </w:rPr>
-        <w:t>.</w:t>
-      </w:r>
-    </w:p>
-    <w:p>
-      <w:pPr>
-        <w:rPr>
-          <w:rFonts w:ascii="Montserrat" w:eastAsia="Montserrat" w:hAnsi="Montserrat" w:cs="Montserrat"/>
-          <w:lang w:val="fr-FR"/>
-        </w:rPr>
-      </w:pPr>
-    </w:p>
-    <w:p>
-      <w:pPr>
+          <w:lang w:val="fr-FR"/>
+        </w:rPr>
+        <w:t xml:space="preserve">Besoin métier 2 : </w:t>
+      </w:r>
+      <w:r>
+        <w:rPr>
+          <w:rFonts w:ascii="Montserrat" w:eastAsia="Montserrat" w:hAnsi="Montserrat" w:cs="Montserrat"/>
+          <w:lang w:val="fr-FR"/>
+        </w:rPr>
+        <w:t xml:space="preserve">Sensible à la protection et la confidentialité des données </w:t>
+      </w:r>
+      <w:proofErr w:type="spellStart"/>
+      <w:r>
+        <w:rPr>
+          <w:rFonts w:ascii="Montserrat" w:eastAsia="Montserrat" w:hAnsi="Montserrat" w:cs="Montserrat"/>
+          <w:lang w:val="fr-FR"/>
+        </w:rPr>
+        <w:t>Aeroworld</w:t>
+      </w:r>
+      <w:proofErr w:type="spellEnd"/>
+      <w:r>
+        <w:rPr>
+          <w:rFonts w:ascii="Montserrat" w:eastAsia="Montserrat" w:hAnsi="Montserrat" w:cs="Montserrat"/>
+          <w:lang w:val="fr-FR"/>
+        </w:rPr>
+        <w:t xml:space="preserve"> doit mettre en place des mesures de sécurité r</w:t>
+      </w:r>
+      <w:r>
+        <w:rPr>
+          <w:rFonts w:ascii="Montserrat" w:eastAsia="Montserrat" w:hAnsi="Montserrat" w:cs="Montserrat"/>
+          <w:lang w:val="fr-FR"/>
+        </w:rPr>
+        <w:t>obustes pour protéger les données des clients et données opérationnelles.</w:t>
+      </w:r>
+    </w:p>
+    <w:p>
+      <w:pPr>
+        <w:rPr>
+          <w:rFonts w:ascii="Montserrat" w:eastAsia="Montserrat" w:hAnsi="Montserrat" w:cs="Montserrat"/>
+          <w:lang w:val="fr-FR"/>
+        </w:rPr>
+      </w:pPr>
+    </w:p>
+    <w:p>
+      <w:pPr>
+        <w:rPr>
+          <w:rFonts w:ascii="Montserrat" w:eastAsia="Montserrat" w:hAnsi="Montserrat" w:cs="Montserrat"/>
+          <w:lang w:val="fr-FR"/>
+        </w:rPr>
+      </w:pPr>
+      <w:r>
+        <w:rPr>
+          <w:rFonts w:ascii="Montserrat" w:eastAsia="Montserrat" w:hAnsi="Montserrat" w:cs="Montserrat"/>
+          <w:lang w:val="fr-FR"/>
+        </w:rPr>
+        <w:t>Le chef de projet doit connaitre la RGPD, être sensibilisés aux risques d’exploitation malveillantes des données, il doit pouvoir utiliser l’anonymisation des données et la gestion des rôles pour protéger les données et les intérêts des clients et des données opérationnelles afin de garantir la confidentialité des informations.</w:t>
+      </w:r>
+    </w:p>
+    <w:p>
+      <w:pPr>
+        <w:rPr>
+          <w:rFonts w:ascii="Montserrat" w:eastAsia="Montserrat" w:hAnsi="Montserrat" w:cs="Montserrat"/>
+          <w:lang w:val="fr-FR"/>
+        </w:rPr>
+      </w:pPr>
+    </w:p>
+    <w:p>
+      <w:pPr>
+        <w:rPr>
+          <w:rFonts w:ascii="Montserrat" w:eastAsia="Montserrat" w:hAnsi="Montserrat" w:cs="Montserrat"/>
+          <w:lang w:val="fr-FR"/>
+        </w:rPr>
+      </w:pPr>
+      <w:r>
         <w:rPr>
           <w:rFonts w:ascii="Montserrat" w:eastAsia="Montserrat" w:hAnsi="Montserrat" w:cs="Montserrat"/>
           <w:b/>
           <w:bCs/>
           <w:lang w:val="fr-FR"/>
         </w:rPr>
-      </w:pPr>
-      <w:r>
-        <w:rPr>
-          <w:rFonts w:ascii="Montserrat" w:eastAsia="Montserrat" w:hAnsi="Montserrat" w:cs="Montserrat"/>
-          <w:lang w:val="fr-FR"/>
-        </w:rPr>
-        <w:t xml:space="preserve">Besoin 2 : </w:t>
-      </w:r>
+        <w:t>Besoin métier 3 :</w:t>
+      </w:r>
+      <w:r>
+        <w:rPr>
+          <w:rFonts w:ascii="Montserrat" w:eastAsia="Montserrat" w:hAnsi="Montserrat" w:cs="Montserrat"/>
+          <w:lang w:val="fr-FR"/>
+        </w:rPr>
+        <w:t xml:space="preserve"> Gestion efficace des données dans les phases de collectes, de stockage et d’analyse dans l’objectif d’</w:t>
+      </w:r>
+      <w:r>
+        <w:rPr>
+          <w:rFonts w:ascii="Montserrat" w:eastAsia="Montserrat" w:hAnsi="Montserrat" w:cs="Montserrat"/>
+          <w:lang w:val="fr-FR"/>
+        </w:rPr>
+        <w:t>Améliorer la conception des avions</w:t>
+      </w:r>
+      <w:r>
+        <w:rPr>
+          <w:rFonts w:ascii="Montserrat" w:eastAsia="Montserrat" w:hAnsi="Montserrat" w:cs="Montserrat"/>
+          <w:lang w:val="fr-FR"/>
+        </w:rPr>
+        <w:t>, d’o</w:t>
+      </w:r>
+      <w:r>
+        <w:rPr>
+          <w:rFonts w:ascii="Montserrat" w:eastAsia="Montserrat" w:hAnsi="Montserrat" w:cs="Montserrat"/>
+          <w:lang w:val="fr-FR"/>
+        </w:rPr>
+        <w:t>ptimiser les performances opérationnelles</w:t>
+      </w:r>
+      <w:r>
+        <w:rPr>
+          <w:rFonts w:ascii="Montserrat" w:eastAsia="Montserrat" w:hAnsi="Montserrat" w:cs="Montserrat"/>
+          <w:lang w:val="fr-FR"/>
+        </w:rPr>
+        <w:t>, de p</w:t>
+      </w:r>
+      <w:r>
+        <w:rPr>
+          <w:rFonts w:ascii="Montserrat" w:eastAsia="Montserrat" w:hAnsi="Montserrat" w:cs="Montserrat"/>
+          <w:lang w:val="fr-FR"/>
+        </w:rPr>
+        <w:t>révoir les besoins de maintenance</w:t>
+      </w:r>
+      <w:r>
+        <w:rPr>
+          <w:rFonts w:ascii="Montserrat" w:eastAsia="Montserrat" w:hAnsi="Montserrat" w:cs="Montserrat"/>
+          <w:lang w:val="fr-FR"/>
+        </w:rPr>
+        <w:t xml:space="preserve"> et de g</w:t>
+      </w:r>
+      <w:r>
+        <w:rPr>
+          <w:rFonts w:ascii="Montserrat" w:eastAsia="Montserrat" w:hAnsi="Montserrat" w:cs="Montserrat"/>
+          <w:lang w:val="fr-FR"/>
+        </w:rPr>
+        <w:t>arantir la sécurité des vols</w:t>
+      </w:r>
+      <w:r>
+        <w:rPr>
+          <w:rFonts w:ascii="Montserrat" w:eastAsia="Montserrat" w:hAnsi="Montserrat" w:cs="Montserrat"/>
+          <w:lang w:val="fr-FR"/>
+        </w:rPr>
+        <w:t>.</w:t>
+      </w:r>
+    </w:p>
+    <w:p>
+      <w:pPr>
+        <w:rPr>
+          <w:rFonts w:ascii="Montserrat" w:eastAsia="Montserrat" w:hAnsi="Montserrat" w:cs="Montserrat"/>
+          <w:lang w:val="fr-FR"/>
+        </w:rPr>
+      </w:pPr>
+    </w:p>
+    <w:p>
+      <w:pPr>
+        <w:rPr>
+          <w:rFonts w:ascii="Montserrat" w:eastAsia="Montserrat" w:hAnsi="Montserrat" w:cs="Montserrat"/>
+          <w:lang w:val="fr-FR"/>
+        </w:rPr>
+      </w:pPr>
+      <w:r>
+        <w:rPr>
+          <w:rFonts w:ascii="Montserrat" w:eastAsia="Montserrat" w:hAnsi="Montserrat" w:cs="Montserrat"/>
+          <w:lang w:val="fr-FR"/>
+        </w:rPr>
+        <w:t xml:space="preserve">Le chef de projet devra cartographier </w:t>
+      </w:r>
+      <w:r>
+        <w:rPr>
+          <w:rFonts w:ascii="Montserrat" w:eastAsia="Montserrat" w:hAnsi="Montserrat" w:cs="Montserrat"/>
+          <w:lang w:val="fr-FR"/>
+        </w:rPr>
+        <w:t xml:space="preserve">les données, et identifier le workflow des traitements afin de renforcer la résilience des systèmes en place. </w:t>
+      </w:r>
+      <w:r>
+        <w:rPr>
+          <w:rFonts w:ascii="Montserrat" w:eastAsia="Montserrat" w:hAnsi="Montserrat" w:cs="Montserrat"/>
+          <w:lang w:val="fr-FR"/>
+        </w:rPr>
+        <w:t>Il devra mettre en place un Dashboard pour anticiper les besoins de maintenance et ainsi garantir la sécurité des vols.</w:t>
+      </w:r>
+    </w:p>
+    <w:p>
+      <w:pPr>
+        <w:rPr>
+          <w:rFonts w:ascii="Montserrat" w:eastAsia="Montserrat" w:hAnsi="Montserrat" w:cs="Montserrat"/>
+          <w:lang w:val="fr-FR"/>
+        </w:rPr>
+      </w:pPr>
+    </w:p>
+    <w:p>
+      <w:pPr>
+        <w:rPr>
+          <w:rFonts w:ascii="Montserrat" w:eastAsia="Montserrat" w:hAnsi="Montserrat" w:cs="Montserrat"/>
+          <w:lang w:val="fr-FR"/>
+        </w:rPr>
+      </w:pPr>
       <w:r>
         <w:rPr>
           <w:rFonts w:ascii="Montserrat" w:eastAsia="Montserrat" w:hAnsi="Montserrat" w:cs="Montserrat"/>
@@ -373,477 +503,62 @@
           <w:bCs/>
           <w:lang w:val="fr-FR"/>
         </w:rPr>
-        <w:t xml:space="preserve">Gestion efficace </w:t>
-      </w:r>
-      <w:r>
-        <w:rPr>
-          <w:rFonts w:ascii="Montserrat" w:eastAsia="Montserrat" w:hAnsi="Montserrat" w:cs="Montserrat"/>
-          <w:b/>
-          <w:bCs/>
-          <w:lang w:val="fr-FR"/>
-        </w:rPr>
-        <w:t xml:space="preserve">et sécurisé </w:t>
-      </w:r>
-      <w:r>
-        <w:rPr>
-          <w:rFonts w:ascii="Montserrat" w:eastAsia="Montserrat" w:hAnsi="Montserrat" w:cs="Montserrat"/>
-          <w:b/>
-          <w:bCs/>
-          <w:lang w:val="fr-FR"/>
-        </w:rPr>
-        <w:t>des données</w:t>
-      </w:r>
-    </w:p>
-    <w:p>
-      <w:pPr>
-        <w:rPr>
-          <w:rFonts w:ascii="Montserrat" w:eastAsia="Montserrat" w:hAnsi="Montserrat" w:cs="Montserrat"/>
-          <w:lang w:val="fr-FR"/>
-        </w:rPr>
-      </w:pPr>
-      <w:r>
-        <w:rPr>
-          <w:rFonts w:ascii="Montserrat" w:eastAsia="Montserrat" w:hAnsi="Montserrat" w:cs="Montserrat"/>
-          <w:lang w:val="fr-FR"/>
-        </w:rPr>
-        <w:t>L</w:t>
-      </w:r>
-      <w:r>
-        <w:rPr>
-          <w:rFonts w:ascii="Montserrat" w:eastAsia="Montserrat" w:hAnsi="Montserrat" w:cs="Montserrat"/>
-          <w:lang w:val="fr-FR"/>
-        </w:rPr>
-        <w:t xml:space="preserve">a collecte, le stockage et l’analyse de de données </w:t>
-      </w:r>
-      <w:r>
-        <w:rPr>
-          <w:rFonts w:ascii="Montserrat" w:eastAsia="Montserrat" w:hAnsi="Montserrat" w:cs="Montserrat"/>
-          <w:lang w:val="fr-FR"/>
-        </w:rPr>
-        <w:t>doit se faire de façon optimale</w:t>
-      </w:r>
-      <w:r>
-        <w:rPr>
-          <w:rFonts w:ascii="Montserrat" w:eastAsia="Montserrat" w:hAnsi="Montserrat" w:cs="Montserrat"/>
-          <w:lang w:val="fr-FR"/>
-        </w:rPr>
-        <w:t xml:space="preserve">, </w:t>
-      </w:r>
-      <w:r>
-        <w:rPr>
-          <w:rFonts w:ascii="Montserrat" w:eastAsia="Montserrat" w:hAnsi="Montserrat" w:cs="Montserrat"/>
-          <w:lang w:val="fr-FR"/>
-        </w:rPr>
-        <w:t>sécurisé et fiable. Les données sont destinées à :</w:t>
-      </w:r>
-    </w:p>
-    <w:p>
-      <w:pPr>
-        <w:pStyle w:val="Paragraphedeliste"/>
-        <w:numPr>
-          <w:ilvl w:val="0"/>
-          <w:numId w:val="2"/>
-        </w:numPr>
-        <w:rPr>
-          <w:rFonts w:ascii="Montserrat" w:eastAsia="Montserrat" w:hAnsi="Montserrat" w:cs="Montserrat"/>
-          <w:lang w:val="fr-FR"/>
-        </w:rPr>
-      </w:pPr>
-      <w:r>
-        <w:rPr>
-          <w:rFonts w:ascii="Montserrat" w:eastAsia="Montserrat" w:hAnsi="Montserrat" w:cs="Montserrat"/>
-          <w:lang w:val="fr-FR"/>
-        </w:rPr>
-        <w:t>Améliorer la conception des avions</w:t>
-      </w:r>
-    </w:p>
-    <w:p>
-      <w:pPr>
-        <w:pStyle w:val="Paragraphedeliste"/>
-        <w:numPr>
-          <w:ilvl w:val="0"/>
-          <w:numId w:val="2"/>
-        </w:numPr>
-        <w:rPr>
-          <w:rFonts w:ascii="Montserrat" w:eastAsia="Montserrat" w:hAnsi="Montserrat" w:cs="Montserrat"/>
-          <w:lang w:val="fr-FR"/>
-        </w:rPr>
-      </w:pPr>
-      <w:r>
-        <w:rPr>
-          <w:rFonts w:ascii="Montserrat" w:eastAsia="Montserrat" w:hAnsi="Montserrat" w:cs="Montserrat"/>
-          <w:lang w:val="fr-FR"/>
-        </w:rPr>
-        <w:t>Optimiser les performances opérationnelles</w:t>
-      </w:r>
-    </w:p>
-    <w:p>
-      <w:pPr>
-        <w:pStyle w:val="Paragraphedeliste"/>
-        <w:numPr>
-          <w:ilvl w:val="0"/>
-          <w:numId w:val="2"/>
-        </w:numPr>
-        <w:rPr>
-          <w:rFonts w:ascii="Montserrat" w:eastAsia="Montserrat" w:hAnsi="Montserrat" w:cs="Montserrat"/>
-          <w:lang w:val="fr-FR"/>
-        </w:rPr>
-      </w:pPr>
-      <w:r>
-        <w:rPr>
-          <w:rFonts w:ascii="Montserrat" w:eastAsia="Montserrat" w:hAnsi="Montserrat" w:cs="Montserrat"/>
-          <w:lang w:val="fr-FR"/>
-        </w:rPr>
-        <w:t>Prévoir les besoins de maintenance</w:t>
-      </w:r>
-    </w:p>
-    <w:p>
-      <w:pPr>
-        <w:pStyle w:val="Paragraphedeliste"/>
-        <w:numPr>
-          <w:ilvl w:val="0"/>
-          <w:numId w:val="2"/>
-        </w:numPr>
-        <w:rPr>
-          <w:rFonts w:ascii="Montserrat" w:eastAsia="Montserrat" w:hAnsi="Montserrat" w:cs="Montserrat"/>
-          <w:lang w:val="fr-FR"/>
-        </w:rPr>
-      </w:pPr>
-      <w:r>
-        <w:rPr>
-          <w:rFonts w:ascii="Montserrat" w:eastAsia="Montserrat" w:hAnsi="Montserrat" w:cs="Montserrat"/>
-          <w:lang w:val="fr-FR"/>
-        </w:rPr>
-        <w:t>Garantir la sécurité des vols</w:t>
-      </w:r>
-    </w:p>
-    <w:p>
-      <w:pPr>
-        <w:rPr>
-          <w:rFonts w:ascii="Montserrat" w:eastAsia="Montserrat" w:hAnsi="Montserrat" w:cs="Montserrat"/>
-          <w:lang w:val="fr-FR"/>
-        </w:rPr>
-      </w:pPr>
-    </w:p>
-    <w:p>
-      <w:pPr>
-        <w:rPr>
-          <w:rFonts w:ascii="Montserrat" w:eastAsia="Montserrat" w:hAnsi="Montserrat" w:cs="Montserrat"/>
-          <w:lang w:val="fr-FR"/>
-        </w:rPr>
-      </w:pPr>
-      <w:r>
-        <w:rPr>
-          <w:rFonts w:ascii="Montserrat" w:eastAsia="Montserrat" w:hAnsi="Montserrat" w:cs="Montserrat"/>
-          <w:lang w:val="fr-FR"/>
-        </w:rPr>
-        <w:t>On comprend la criticité des données traitées, l</w:t>
-      </w:r>
-      <w:r>
-        <w:rPr>
-          <w:rFonts w:ascii="Montserrat" w:eastAsia="Montserrat" w:hAnsi="Montserrat" w:cs="Montserrat"/>
-          <w:lang w:val="fr-FR"/>
-        </w:rPr>
-        <w:t>e chef de projet</w:t>
-      </w:r>
-      <w:r>
-        <w:rPr>
-          <w:rFonts w:ascii="Montserrat" w:eastAsia="Montserrat" w:hAnsi="Montserrat" w:cs="Montserrat"/>
-          <w:lang w:val="fr-FR"/>
-        </w:rPr>
-        <w:t xml:space="preserve"> devra s’assurer de la qualité des données</w:t>
-      </w:r>
-      <w:r>
-        <w:rPr>
-          <w:rFonts w:ascii="Montserrat" w:eastAsia="Montserrat" w:hAnsi="Montserrat" w:cs="Montserrat"/>
-          <w:lang w:val="fr-FR"/>
-        </w:rPr>
-        <w:t>.</w:t>
-      </w:r>
-    </w:p>
-    <w:p>
-      <w:pPr>
-        <w:rPr>
-          <w:rFonts w:ascii="Montserrat" w:eastAsia="Montserrat" w:hAnsi="Montserrat" w:cs="Montserrat"/>
-          <w:lang w:val="fr-FR"/>
-        </w:rPr>
-      </w:pPr>
-    </w:p>
-    <w:p>
-      <w:pPr>
-        <w:rPr>
-          <w:rFonts w:ascii="Montserrat" w:eastAsia="Montserrat" w:hAnsi="Montserrat" w:cs="Montserrat"/>
-          <w:lang w:val="fr-FR"/>
-        </w:rPr>
-      </w:pPr>
-      <w:r>
-        <w:rPr>
-          <w:rFonts w:ascii="Montserrat" w:eastAsia="Montserrat" w:hAnsi="Montserrat" w:cs="Montserrat"/>
-          <w:lang w:val="fr-FR"/>
-        </w:rPr>
-        <w:t xml:space="preserve">Besoin 3 : </w:t>
-      </w:r>
-      <w:r>
-        <w:rPr>
-          <w:rFonts w:ascii="Montserrat" w:eastAsia="Montserrat" w:hAnsi="Montserrat" w:cs="Montserrat"/>
-          <w:b/>
-          <w:bCs/>
-          <w:lang w:val="fr-FR"/>
-        </w:rPr>
-        <w:t>[</w:t>
-      </w:r>
-      <w:r>
-        <w:rPr>
-          <w:rFonts w:ascii="Montserrat" w:eastAsia="Montserrat" w:hAnsi="Montserrat" w:cs="Montserrat"/>
-          <w:b/>
-          <w:bCs/>
-          <w:lang w:val="fr-FR"/>
-        </w:rPr>
-        <w:t>I</w:t>
-      </w:r>
-      <w:r>
-        <w:rPr>
-          <w:rFonts w:ascii="Montserrat" w:eastAsia="Montserrat" w:hAnsi="Montserrat" w:cs="Montserrat"/>
-          <w:b/>
-          <w:bCs/>
-          <w:lang w:val="fr-FR"/>
-        </w:rPr>
-        <w:t>ntégration et interopérabilité des systèmes</w:t>
-      </w:r>
-      <w:r>
-        <w:rPr>
-          <w:rFonts w:ascii="Montserrat" w:eastAsia="Montserrat" w:hAnsi="Montserrat" w:cs="Montserrat"/>
-          <w:b/>
-          <w:bCs/>
-          <w:lang w:val="fr-FR"/>
-        </w:rPr>
-        <w:t>]</w:t>
-      </w:r>
-      <w:r>
-        <w:rPr>
-          <w:rFonts w:ascii="Montserrat" w:eastAsia="Montserrat" w:hAnsi="Montserrat" w:cs="Montserrat"/>
-          <w:lang w:val="fr-FR"/>
-        </w:rPr>
-        <w:br/>
-      </w:r>
-      <w:r>
-        <w:rPr>
-          <w:rFonts w:ascii="Montserrat" w:eastAsia="Montserrat" w:hAnsi="Montserrat" w:cs="Montserrat"/>
-          <w:lang w:val="fr-FR"/>
-        </w:rPr>
-        <w:t>Les données devront être centralisées</w:t>
-      </w:r>
-    </w:p>
-    <w:p>
-      <w:pPr>
-        <w:rPr>
-          <w:rFonts w:ascii="Montserrat" w:eastAsia="Montserrat" w:hAnsi="Montserrat" w:cs="Montserrat"/>
-          <w:lang w:val="fr-FR"/>
-        </w:rPr>
-      </w:pPr>
-    </w:p>
-    <w:p>
-      <w:pPr>
-        <w:rPr>
-          <w:rFonts w:ascii="Montserrat" w:eastAsia="Montserrat" w:hAnsi="Montserrat" w:cs="Montserrat"/>
-          <w:lang w:val="fr-FR"/>
-        </w:rPr>
-      </w:pPr>
-    </w:p>
-    <w:p>
-      <w:pPr>
-        <w:rPr>
-          <w:rFonts w:ascii="Montserrat" w:eastAsia="Montserrat" w:hAnsi="Montserrat" w:cs="Montserrat"/>
-          <w:lang w:val="fr-FR"/>
-        </w:rPr>
-      </w:pPr>
-      <w:r>
-        <w:rPr>
-          <w:rFonts w:ascii="Montserrat" w:eastAsia="Montserrat" w:hAnsi="Montserrat" w:cs="Montserrat"/>
-          <w:lang w:val="fr-FR"/>
-        </w:rPr>
-        <w:lastRenderedPageBreak/>
-        <w:t>Le chef de projet devra accompagner la mise en place d’une solution de gestion robuste type Data Lake</w:t>
-      </w:r>
-    </w:p>
-    <w:p>
-      <w:pPr>
-        <w:rPr>
-          <w:rFonts w:ascii="Montserrat" w:eastAsia="Montserrat" w:hAnsi="Montserrat" w:cs="Montserrat"/>
-          <w:lang w:val="fr-FR"/>
-        </w:rPr>
-      </w:pPr>
-    </w:p>
-    <w:p>
-      <w:pPr>
-        <w:rPr>
-          <w:rFonts w:ascii="Montserrat" w:eastAsia="Montserrat" w:hAnsi="Montserrat" w:cs="Montserrat"/>
-          <w:lang w:val="fr-FR"/>
-        </w:rPr>
-      </w:pPr>
-    </w:p>
-    <w:p>
-      <w:pPr>
-        <w:rPr>
-          <w:rFonts w:ascii="Montserrat" w:eastAsia="Montserrat" w:hAnsi="Montserrat" w:cs="Montserrat"/>
-          <w:lang w:val="fr-FR"/>
-        </w:rPr>
-      </w:pPr>
-      <w:r>
-        <w:rPr>
-          <w:rFonts w:ascii="Montserrat" w:eastAsia="Montserrat" w:hAnsi="Montserrat" w:cs="Montserrat"/>
-          <w:lang w:val="fr-FR"/>
-        </w:rPr>
-        <w:t>Besoin 4 :  [</w:t>
-      </w:r>
-      <w:r>
-        <w:rPr>
-          <w:rFonts w:ascii="Montserrat" w:eastAsia="Montserrat" w:hAnsi="Montserrat" w:cs="Montserrat"/>
-          <w:b/>
-          <w:bCs/>
-          <w:lang w:val="fr-FR"/>
-        </w:rPr>
-        <w:t>sécuri</w:t>
-      </w:r>
-      <w:r>
-        <w:rPr>
-          <w:rFonts w:ascii="Montserrat" w:eastAsia="Montserrat" w:hAnsi="Montserrat" w:cs="Montserrat"/>
-          <w:b/>
-          <w:bCs/>
-          <w:lang w:val="fr-FR"/>
-        </w:rPr>
-        <w:t>sation,</w:t>
-      </w:r>
-      <w:r>
-        <w:rPr>
-          <w:rFonts w:ascii="Montserrat" w:eastAsia="Montserrat" w:hAnsi="Montserrat" w:cs="Montserrat"/>
-          <w:b/>
-          <w:bCs/>
-          <w:lang w:val="fr-FR"/>
-        </w:rPr>
-        <w:t xml:space="preserve"> et </w:t>
-      </w:r>
-      <w:r>
-        <w:rPr>
-          <w:rFonts w:ascii="Montserrat" w:eastAsia="Montserrat" w:hAnsi="Montserrat" w:cs="Montserrat"/>
-          <w:b/>
-          <w:bCs/>
-          <w:lang w:val="fr-FR"/>
-        </w:rPr>
-        <w:t xml:space="preserve">gestion de la </w:t>
-      </w:r>
-      <w:r>
-        <w:rPr>
-          <w:rFonts w:ascii="Montserrat" w:eastAsia="Montserrat" w:hAnsi="Montserrat" w:cs="Montserrat"/>
-          <w:b/>
-          <w:bCs/>
-          <w:lang w:val="fr-FR"/>
-        </w:rPr>
-        <w:t>confidentialité des données</w:t>
-      </w:r>
-      <w:r>
-        <w:rPr>
-          <w:rFonts w:ascii="Montserrat" w:eastAsia="Montserrat" w:hAnsi="Montserrat" w:cs="Montserrat"/>
-          <w:b/>
-          <w:bCs/>
-          <w:lang w:val="fr-FR"/>
-        </w:rPr>
-        <w:t>]</w:t>
-      </w:r>
-      <w:r>
-        <w:rPr>
-          <w:rFonts w:ascii="Montserrat" w:eastAsia="Montserrat" w:hAnsi="Montserrat" w:cs="Montserrat"/>
-          <w:lang w:val="fr-FR"/>
-        </w:rPr>
-        <w:br/>
-        <w:t xml:space="preserve">Mettre en place des mesures de </w:t>
-      </w:r>
-      <w:r>
-        <w:rPr>
-          <w:rFonts w:ascii="Montserrat" w:eastAsia="Montserrat" w:hAnsi="Montserrat" w:cs="Montserrat"/>
-          <w:b/>
-          <w:bCs/>
-          <w:lang w:val="fr-FR"/>
-        </w:rPr>
-        <w:t>cybersécurité</w:t>
-      </w:r>
-      <w:r>
-        <w:rPr>
-          <w:rFonts w:ascii="Montserrat" w:eastAsia="Montserrat" w:hAnsi="Montserrat" w:cs="Montserrat"/>
-          <w:lang w:val="fr-FR"/>
-        </w:rPr>
-        <w:t xml:space="preserve"> solides pour protéger les informations sensibles (plans de conception, données clients, données opérationnelles) contre les cyberattaques et les fuites.</w:t>
-      </w:r>
-    </w:p>
-    <w:p>
-      <w:pPr>
-        <w:rPr>
-          <w:rFonts w:ascii="Montserrat" w:eastAsia="Montserrat" w:hAnsi="Montserrat" w:cs="Montserrat"/>
-        </w:rPr>
-      </w:pPr>
-    </w:p>
-    <w:p>
-      <w:pPr>
-        <w:rPr>
-          <w:rFonts w:ascii="Montserrat" w:eastAsia="Montserrat" w:hAnsi="Montserrat" w:cs="Montserrat"/>
-        </w:rPr>
-      </w:pPr>
-    </w:p>
-    <w:p>
-      <w:pPr>
-        <w:rPr>
-          <w:rFonts w:ascii="Montserrat" w:eastAsia="Montserrat" w:hAnsi="Montserrat" w:cs="Montserrat"/>
-        </w:rPr>
-      </w:pPr>
-    </w:p>
-    <w:p>
-      <w:pPr>
-        <w:rPr>
-          <w:rFonts w:ascii="Montserrat" w:eastAsia="Montserrat" w:hAnsi="Montserrat" w:cs="Montserrat"/>
-          <w:b/>
-          <w:bCs/>
-        </w:rPr>
-      </w:pPr>
-      <w:r>
-        <w:rPr>
-          <w:rFonts w:ascii="Montserrat" w:eastAsia="Montserrat" w:hAnsi="Montserrat" w:cs="Montserrat"/>
-          <w:sz w:val="32"/>
-          <w:szCs w:val="32"/>
-        </w:rPr>
-        <w:t>Conclusion</w:t>
-      </w:r>
-      <w:r>
-        <w:rPr>
-          <w:rFonts w:ascii="Montserrat" w:eastAsia="Montserrat" w:hAnsi="Montserrat" w:cs="Montserrat"/>
-          <w:sz w:val="32"/>
-          <w:szCs w:val="32"/>
-        </w:rPr>
-        <w:t> :</w:t>
-      </w:r>
-      <w:r>
-        <w:rPr>
-          <w:rFonts w:ascii="Montserrat" w:eastAsia="Montserrat" w:hAnsi="Montserrat" w:cs="Montserrat"/>
-          <w:b/>
-          <w:bCs/>
-        </w:rPr>
-        <w:t xml:space="preserve"> Un chef de projet mo</w:t>
-      </w:r>
-      <w:r>
-        <w:rPr>
-          <w:rFonts w:ascii="Montserrat" w:eastAsia="Montserrat" w:hAnsi="Montserrat" w:cs="Montserrat"/>
-          <w:b/>
-          <w:bCs/>
+        <w:t>Besoin 4 :</w:t>
+      </w:r>
+      <w:r>
+        <w:rPr>
+          <w:rFonts w:ascii="Montserrat" w:eastAsia="Montserrat" w:hAnsi="Montserrat" w:cs="Montserrat"/>
+          <w:lang w:val="fr-FR"/>
         </w:rPr>
         <w:t xml:space="preserve"> </w:t>
       </w:r>
-      <w:r>
-        <w:rPr>
-          <w:rFonts w:ascii="Montserrat" w:eastAsia="Montserrat" w:hAnsi="Montserrat" w:cs="Montserrat"/>
-          <w:b/>
-          <w:bCs/>
-        </w:rPr>
-        <w:t xml:space="preserve"> </w:t>
-      </w:r>
+      <w:proofErr w:type="spellStart"/>
+      <w:r>
+        <w:rPr>
+          <w:rFonts w:ascii="Montserrat" w:eastAsia="Montserrat" w:hAnsi="Montserrat" w:cs="Montserrat"/>
+          <w:lang w:val="fr-FR"/>
+        </w:rPr>
+        <w:t>Aeroworld</w:t>
+      </w:r>
+      <w:proofErr w:type="spellEnd"/>
+      <w:r>
+        <w:rPr>
+          <w:rFonts w:ascii="Montserrat" w:eastAsia="Montserrat" w:hAnsi="Montserrat" w:cs="Montserrat"/>
+          <w:lang w:val="fr-FR"/>
+        </w:rPr>
+        <w:t xml:space="preserve"> a besoin de gérer de l’interopérabilité des différentes sources de données </w:t>
+      </w:r>
+    </w:p>
+    <w:p>
+      <w:pPr>
+        <w:rPr>
+          <w:rFonts w:ascii="Montserrat" w:eastAsia="Montserrat" w:hAnsi="Montserrat" w:cs="Montserrat"/>
+          <w:lang w:val="fr-FR"/>
+        </w:rPr>
+      </w:pPr>
+    </w:p>
+    <w:p>
+      <w:pPr>
+        <w:rPr>
+          <w:rFonts w:ascii="Montserrat" w:eastAsia="Montserrat" w:hAnsi="Montserrat" w:cs="Montserrat"/>
+          <w:lang w:val="fr-FR"/>
+        </w:rPr>
+      </w:pPr>
+      <w:r>
+        <w:rPr>
+          <w:rFonts w:ascii="Montserrat" w:eastAsia="Montserrat" w:hAnsi="Montserrat" w:cs="Montserrat"/>
+          <w:lang w:val="fr-FR"/>
+        </w:rPr>
+        <w:t>Le chef de projet devra être familier avec les différents types de données qui peuvent exister, il devra créer un traitement permettant de les canaliser, les consolider et harmoniser pour permettre une pleine exploitation.</w:t>
+      </w:r>
+    </w:p>
+    <w:p>
+      <w:pPr>
+        <w:rPr>
+          <w:rFonts w:ascii="Montserrat" w:eastAsia="Montserrat" w:hAnsi="Montserrat" w:cs="Montserrat"/>
+          <w:lang w:val="fr-FR"/>
+        </w:rPr>
+      </w:pPr>
     </w:p>
     <w:sectPr>
       <w:pgSz w:w="11906" w:h="16838"/>

</xml_diff>